<commit_message>
Ajuste de formatação nas linhas 199 e 202
Djalma, fiz pequeno ajuste para formatação das linhas 199 e 202. Por
alguma razão, o destaque em negrito usando ** não funcionou na versão
anterior.
</commit_message>
<xml_diff>
--- a/Instruções para Preparar Ambiente.docx
+++ b/Instruções para Preparar Ambiente.docx
@@ -117,7 +117,13 @@
         </w:numPr>
       </w:pPr>
       <w:r>
-        <w:t xml:space="preserve">Instalar Microsoft R Open 3.4.0 </w:t>
+        <w:t>Instalar Microsoft R Open 3.4.</w:t>
+      </w:r>
+      <w:r>
+        <w:t>3</w:t>
+      </w:r>
+      <w:r>
+        <w:t xml:space="preserve"> </w:t>
       </w:r>
       <w:r>
         <w:sym w:font="Wingdings" w:char="F0E0"/>
@@ -125,14 +131,29 @@
       <w:r>
         <w:t xml:space="preserve"> </w:t>
       </w:r>
-      <w:hyperlink r:id="rId6" w:history="1">
-        <w:r>
-          <w:rPr>
-            <w:rStyle w:val="Hyperlink"/>
-          </w:rPr>
-          <w:t>https://mran.microsoft.com/download/</w:t>
-        </w:r>
-      </w:hyperlink>
+      <w:bookmarkStart w:id="0" w:name="_GoBack"/>
+      <w:r>
+        <w:fldChar w:fldCharType="begin"/>
+      </w:r>
+      <w:r>
+        <w:instrText xml:space="preserve"> HYPERLINK "https://mran.microsoft.com/download/" </w:instrText>
+      </w:r>
+      <w:r>
+        <w:fldChar w:fldCharType="separate"/>
+      </w:r>
+      <w:r>
+        <w:rPr>
+          <w:rStyle w:val="Hyperlink"/>
+        </w:rPr>
+        <w:t>https://mran.microsoft.com/download/</w:t>
+      </w:r>
+      <w:r>
+        <w:rPr>
+          <w:rStyle w:val="Hyperlink"/>
+        </w:rPr>
+        <w:fldChar w:fldCharType="end"/>
+      </w:r>
+      <w:bookmarkEnd w:id="0"/>
     </w:p>
     <w:p>
       <w:pPr>
@@ -159,7 +180,7 @@
       <w:r>
         <w:t xml:space="preserve"> </w:t>
       </w:r>
-      <w:hyperlink r:id="rId7" w:history="1">
+      <w:hyperlink r:id="rId6" w:history="1">
         <w:r>
           <w:rPr>
             <w:rStyle w:val="Hyperlink"/>
@@ -185,7 +206,16 @@
       </w:r>
       <w:proofErr w:type="spellEnd"/>
       <w:r>
-        <w:t xml:space="preserve"> 1.0.153</w:t>
+        <w:t xml:space="preserve"> 1.</w:t>
+      </w:r>
+      <w:r>
+        <w:t>1</w:t>
+      </w:r>
+      <w:r>
+        <w:t>.</w:t>
+      </w:r>
+      <w:r>
+        <w:t>442</w:t>
       </w:r>
       <w:r>
         <w:sym w:font="Wingdings" w:char="F0E0"/>
@@ -193,7 +223,7 @@
       <w:r>
         <w:t xml:space="preserve"> </w:t>
       </w:r>
-      <w:hyperlink r:id="rId8" w:history="1">
+      <w:hyperlink r:id="rId7" w:history="1">
         <w:r>
           <w:rPr>
             <w:rStyle w:val="Hyperlink"/>
@@ -313,8 +343,6 @@
       <w:r>
         <w:t xml:space="preserve"> to HTML’.</w:t>
       </w:r>
-      <w:bookmarkStart w:id="0" w:name="_GoBack"/>
-      <w:bookmarkEnd w:id="0"/>
     </w:p>
     <w:p>
       <w:r>

</xml_diff>